<commit_message>
Just revising coords of the ships dynamic init
</commit_message>
<xml_diff>
--- a/JataakaTeamwork/TeamJataakaSpaceGame.docx
+++ b/JataakaTeamwork/TeamJataakaSpaceGame.docx
@@ -435,8 +435,6 @@
           <w:lang w:val="en-US"/>
         </w:rPr>
       </w:pPr>
-      <w:bookmarkStart w:id="0" w:name="_GoBack"/>
-      <w:bookmarkEnd w:id="0"/>
       <w:r>
         <w:rPr>
           <w:rFonts w:ascii="Verdana" w:hAnsi="Verdana"/>
@@ -723,6 +721,7 @@
         <w:pStyle w:val="ListParagraph"/>
         <w:spacing w:after="0"/>
         <w:rPr>
+          <w:rStyle w:val="Hyperlink"/>
           <w:rFonts w:ascii="Verdana" w:hAnsi="Verdana"/>
           <w:szCs w:val="24"/>
           <w:lang w:val="en-US"/>
@@ -758,6 +757,39 @@
           <w:lang w:val="en-US"/>
         </w:rPr>
       </w:pPr>
+      <w:r>
+        <w:t>Commits:</w:t>
+      </w:r>
+      <w:r>
+        <w:rPr>
+          <w:rStyle w:val="Hyperlink"/>
+          <w:rFonts w:ascii="Verdana" w:hAnsi="Verdana"/>
+          <w:szCs w:val="24"/>
+          <w:lang w:val="en-US"/>
+        </w:rPr>
+        <w:t xml:space="preserve"> </w:t>
+      </w:r>
+      <w:r>
+        <w:rPr>
+          <w:rStyle w:val="Hyperlink"/>
+          <w:rFonts w:ascii="Verdana" w:hAnsi="Verdana"/>
+          <w:sz w:val="18"/>
+          <w:szCs w:val="24"/>
+          <w:lang w:val="en-US"/>
+        </w:rPr>
+        <w:t>https://github.com/stanevplamen/JataakaTeamworkProject/commits/master</w:t>
+      </w:r>
+    </w:p>
+    <w:p>
+      <w:pPr>
+        <w:pStyle w:val="ListParagraph"/>
+        <w:spacing w:after="0"/>
+        <w:rPr>
+          <w:rFonts w:ascii="Verdana" w:hAnsi="Verdana"/>
+          <w:szCs w:val="24"/>
+          <w:lang w:val="en-US"/>
+        </w:rPr>
+      </w:pPr>
     </w:p>
     <w:p>
       <w:pPr>
@@ -779,7 +811,6 @@
           <w:szCs w:val="24"/>
           <w:lang w:val="en-US"/>
         </w:rPr>
-        <w:lastRenderedPageBreak/>
         <w:t>Additional information</w:t>
       </w:r>
       <w:r>
@@ -840,8 +871,8 @@
         </w:rPr>
         <w:drawing>
           <wp:inline distT="0" distB="0" distL="0" distR="0" wp14:anchorId="62F191BD" wp14:editId="6870DC92">
-            <wp:extent cx="5298245" cy="3800475"/>
-            <wp:effectExtent l="0" t="0" r="0" b="0"/>
+            <wp:extent cx="5143500" cy="3689476"/>
+            <wp:effectExtent l="0" t="0" r="0" b="6350"/>
             <wp:docPr id="1" name="Picture 1"/>
             <wp:cNvGraphicFramePr>
               <a:graphicFrameLocks xmlns:a="http://schemas.openxmlformats.org/drawingml/2006/main" noChangeAspect="1"/>
@@ -862,7 +893,7 @@
                   <pic:spPr>
                     <a:xfrm>
                       <a:off x="0" y="0"/>
-                      <a:ext cx="5307453" cy="3807080"/>
+                      <a:ext cx="5157074" cy="3699213"/>
                     </a:xfrm>
                     <a:prstGeom prst="rect">
                       <a:avLst/>
@@ -924,8 +955,8 @@
         </w:rPr>
         <w:drawing>
           <wp:inline distT="0" distB="0" distL="0" distR="0" wp14:anchorId="58E85BA2" wp14:editId="651047AA">
-            <wp:extent cx="5298246" cy="3800475"/>
-            <wp:effectExtent l="0" t="0" r="0" b="0"/>
+            <wp:extent cx="5143500" cy="3689476"/>
+            <wp:effectExtent l="0" t="0" r="0" b="6350"/>
             <wp:docPr id="2" name="Picture 2"/>
             <wp:cNvGraphicFramePr>
               <a:graphicFrameLocks xmlns:a="http://schemas.openxmlformats.org/drawingml/2006/main" noChangeAspect="1"/>
@@ -946,7 +977,7 @@
                   <pic:spPr>
                     <a:xfrm>
                       <a:off x="0" y="0"/>
-                      <a:ext cx="5306887" cy="3806674"/>
+                      <a:ext cx="5160165" cy="3701430"/>
                     </a:xfrm>
                     <a:prstGeom prst="rect">
                       <a:avLst/>
@@ -969,6 +1000,8 @@
           <w:lang w:val="en-US"/>
         </w:rPr>
       </w:pPr>
+      <w:bookmarkStart w:id="0" w:name="_GoBack"/>
+      <w:bookmarkEnd w:id="0"/>
     </w:p>
     <w:p>
       <w:pPr>
@@ -2102,7 +2135,7 @@
 </file>
 
 <file path=customXml/itemProps1.xml><?xml version="1.0" encoding="utf-8"?>
-<ds:datastoreItem xmlns:ds="http://schemas.openxmlformats.org/officeDocument/2006/customXml" ds:itemID="{79CCD655-8CDE-4E37-90E5-F1A623CCA684}">
+<ds:datastoreItem xmlns:ds="http://schemas.openxmlformats.org/officeDocument/2006/customXml" ds:itemID="{04F9375C-6728-4334-B9A7-39233B4B7D15}">
   <ds:schemaRefs>
     <ds:schemaRef ds:uri="http://schemas.openxmlformats.org/officeDocument/2006/bibliography"/>
   </ds:schemaRefs>

</xml_diff>

<commit_message>
Little update to the docx file
</commit_message>
<xml_diff>
--- a/JataakaTeamwork/TeamJataakaSpaceGame.docx
+++ b/JataakaTeamwork/TeamJataakaSpaceGame.docx
@@ -751,34 +751,23 @@
       <w:pPr>
         <w:pStyle w:val="ListParagraph"/>
         <w:spacing w:after="0"/>
-        <w:rPr>
-          <w:rFonts w:ascii="Verdana" w:hAnsi="Verdana"/>
-          <w:szCs w:val="24"/>
-          <w:lang w:val="en-US"/>
-        </w:rPr>
       </w:pPr>
       <w:r>
         <w:t>Commits:</w:t>
       </w:r>
       <w:r>
-        <w:rPr>
-          <w:rStyle w:val="Hyperlink"/>
-          <w:rFonts w:ascii="Verdana" w:hAnsi="Verdana"/>
-          <w:szCs w:val="24"/>
-          <w:lang w:val="en-US"/>
-        </w:rPr>
         <w:t xml:space="preserve"> </w:t>
       </w:r>
-      <w:r>
-        <w:rPr>
-          <w:rStyle w:val="Hyperlink"/>
-          <w:rFonts w:ascii="Verdana" w:hAnsi="Verdana"/>
-          <w:sz w:val="18"/>
-          <w:szCs w:val="24"/>
-          <w:lang w:val="en-US"/>
-        </w:rPr>
-        <w:t>https://github.com/stanevplamen/JataakaTeamworkProject/commits/master</w:t>
-      </w:r>
+      <w:hyperlink r:id="rId9" w:history="1">
+        <w:r>
+          <w:rPr>
+            <w:rStyle w:val="Hyperlink"/>
+          </w:rPr>
+          <w:t>https://github.com/stanevplamen/JataakaTeamworkProject/commits/master</w:t>
+        </w:r>
+      </w:hyperlink>
+      <w:bookmarkStart w:id="0" w:name="_GoBack"/>
+      <w:bookmarkEnd w:id="0"/>
     </w:p>
     <w:p>
       <w:pPr>
@@ -874,90 +863,6 @@
             <wp:extent cx="5143500" cy="3689476"/>
             <wp:effectExtent l="0" t="0" r="0" b="6350"/>
             <wp:docPr id="1" name="Picture 1"/>
-            <wp:cNvGraphicFramePr>
-              <a:graphicFrameLocks xmlns:a="http://schemas.openxmlformats.org/drawingml/2006/main" noChangeAspect="1"/>
-            </wp:cNvGraphicFramePr>
-            <a:graphic xmlns:a="http://schemas.openxmlformats.org/drawingml/2006/main">
-              <a:graphicData uri="http://schemas.openxmlformats.org/drawingml/2006/picture">
-                <pic:pic xmlns:pic="http://schemas.openxmlformats.org/drawingml/2006/picture">
-                  <pic:nvPicPr>
-                    <pic:cNvPr id="0" name=""/>
-                    <pic:cNvPicPr/>
-                  </pic:nvPicPr>
-                  <pic:blipFill>
-                    <a:blip r:embed="rId9"/>
-                    <a:stretch>
-                      <a:fillRect/>
-                    </a:stretch>
-                  </pic:blipFill>
-                  <pic:spPr>
-                    <a:xfrm>
-                      <a:off x="0" y="0"/>
-                      <a:ext cx="5157074" cy="3699213"/>
-                    </a:xfrm>
-                    <a:prstGeom prst="rect">
-                      <a:avLst/>
-                    </a:prstGeom>
-                  </pic:spPr>
-                </pic:pic>
-              </a:graphicData>
-            </a:graphic>
-          </wp:inline>
-        </w:drawing>
-      </w:r>
-    </w:p>
-    <w:p>
-      <w:pPr>
-        <w:pStyle w:val="ListParagraph"/>
-        <w:spacing w:after="0"/>
-        <w:rPr>
-          <w:rFonts w:ascii="Verdana" w:hAnsi="Verdana"/>
-          <w:szCs w:val="24"/>
-          <w:lang w:val="en-US"/>
-        </w:rPr>
-      </w:pPr>
-    </w:p>
-    <w:p>
-      <w:pPr>
-        <w:pStyle w:val="ListParagraph"/>
-        <w:spacing w:after="0"/>
-        <w:rPr>
-          <w:rFonts w:ascii="Verdana" w:hAnsi="Verdana"/>
-          <w:szCs w:val="24"/>
-          <w:lang w:val="en-US"/>
-        </w:rPr>
-      </w:pPr>
-      <w:r>
-        <w:rPr>
-          <w:rFonts w:ascii="Verdana" w:hAnsi="Verdana"/>
-          <w:szCs w:val="24"/>
-          <w:lang w:val="en-US"/>
-        </w:rPr>
-        <w:t>4.2 Presentation pause view:</w:t>
-      </w:r>
-    </w:p>
-    <w:p>
-      <w:pPr>
-        <w:pStyle w:val="ListParagraph"/>
-        <w:spacing w:after="0"/>
-        <w:rPr>
-          <w:rFonts w:ascii="Verdana" w:hAnsi="Verdana"/>
-          <w:szCs w:val="24"/>
-          <w:lang w:val="en-US"/>
-        </w:rPr>
-      </w:pPr>
-      <w:r>
-        <w:rPr>
-          <w:rFonts w:ascii="Verdana" w:hAnsi="Verdana"/>
-          <w:noProof/>
-          <w:szCs w:val="24"/>
-          <w:lang w:val="bg-BG" w:eastAsia="bg-BG"/>
-        </w:rPr>
-        <w:drawing>
-          <wp:inline distT="0" distB="0" distL="0" distR="0" wp14:anchorId="58E85BA2" wp14:editId="651047AA">
-            <wp:extent cx="5143500" cy="3689476"/>
-            <wp:effectExtent l="0" t="0" r="0" b="6350"/>
-            <wp:docPr id="2" name="Picture 2"/>
             <wp:cNvGraphicFramePr>
               <a:graphicFrameLocks xmlns:a="http://schemas.openxmlformats.org/drawingml/2006/main" noChangeAspect="1"/>
             </wp:cNvGraphicFramePr>
@@ -977,7 +882,7 @@
                   <pic:spPr>
                     <a:xfrm>
                       <a:off x="0" y="0"/>
-                      <a:ext cx="5160165" cy="3701430"/>
+                      <a:ext cx="5157074" cy="3699213"/>
                     </a:xfrm>
                     <a:prstGeom prst="rect">
                       <a:avLst/>
@@ -1000,27 +905,24 @@
           <w:lang w:val="en-US"/>
         </w:rPr>
       </w:pPr>
-      <w:bookmarkStart w:id="0" w:name="_GoBack"/>
-      <w:bookmarkEnd w:id="0"/>
-    </w:p>
-    <w:p>
-      <w:pPr>
-        <w:pStyle w:val="ListParagraph"/>
-        <w:spacing w:after="0"/>
-        <w:rPr>
-          <w:rFonts w:ascii="Verdana" w:hAnsi="Verdana"/>
-          <w:szCs w:val="24"/>
-          <w:lang w:val="en-US"/>
-        </w:rPr>
-      </w:pPr>
-      <w:r>
-        <w:rPr>
-          <w:rFonts w:ascii="Verdana" w:hAnsi="Verdana"/>
-          <w:szCs w:val="24"/>
-          <w:lang w:val="en-US"/>
-        </w:rPr>
-        <w:lastRenderedPageBreak/>
-        <w:t>4.3 Game view:</w:t>
+    </w:p>
+    <w:p>
+      <w:pPr>
+        <w:pStyle w:val="ListParagraph"/>
+        <w:spacing w:after="0"/>
+        <w:rPr>
+          <w:rFonts w:ascii="Verdana" w:hAnsi="Verdana"/>
+          <w:szCs w:val="24"/>
+          <w:lang w:val="en-US"/>
+        </w:rPr>
+      </w:pPr>
+      <w:r>
+        <w:rPr>
+          <w:rFonts w:ascii="Verdana" w:hAnsi="Verdana"/>
+          <w:szCs w:val="24"/>
+          <w:lang w:val="en-US"/>
+        </w:rPr>
+        <w:t>4.2 Presentation pause view:</w:t>
       </w:r>
     </w:p>
     <w:p>
@@ -1041,10 +943,10 @@
           <w:lang w:val="bg-BG" w:eastAsia="bg-BG"/>
         </w:rPr>
         <w:drawing>
-          <wp:inline distT="0" distB="0" distL="0" distR="0" wp14:anchorId="5E0CB1F5" wp14:editId="2813DD52">
-            <wp:extent cx="5295900" cy="3798792"/>
-            <wp:effectExtent l="0" t="0" r="0" b="0"/>
-            <wp:docPr id="4" name="Picture 4"/>
+          <wp:inline distT="0" distB="0" distL="0" distR="0" wp14:anchorId="58E85BA2" wp14:editId="651047AA">
+            <wp:extent cx="5143500" cy="3689476"/>
+            <wp:effectExtent l="0" t="0" r="0" b="6350"/>
+            <wp:docPr id="2" name="Picture 2"/>
             <wp:cNvGraphicFramePr>
               <a:graphicFrameLocks xmlns:a="http://schemas.openxmlformats.org/drawingml/2006/main" noChangeAspect="1"/>
             </wp:cNvGraphicFramePr>
@@ -1064,6 +966,91 @@
                   <pic:spPr>
                     <a:xfrm>
                       <a:off x="0" y="0"/>
+                      <a:ext cx="5160165" cy="3701430"/>
+                    </a:xfrm>
+                    <a:prstGeom prst="rect">
+                      <a:avLst/>
+                    </a:prstGeom>
+                  </pic:spPr>
+                </pic:pic>
+              </a:graphicData>
+            </a:graphic>
+          </wp:inline>
+        </w:drawing>
+      </w:r>
+    </w:p>
+    <w:p>
+      <w:pPr>
+        <w:pStyle w:val="ListParagraph"/>
+        <w:spacing w:after="0"/>
+        <w:rPr>
+          <w:rFonts w:ascii="Verdana" w:hAnsi="Verdana"/>
+          <w:szCs w:val="24"/>
+          <w:lang w:val="en-US"/>
+        </w:rPr>
+      </w:pPr>
+    </w:p>
+    <w:p>
+      <w:pPr>
+        <w:pStyle w:val="ListParagraph"/>
+        <w:spacing w:after="0"/>
+        <w:rPr>
+          <w:rFonts w:ascii="Verdana" w:hAnsi="Verdana"/>
+          <w:szCs w:val="24"/>
+          <w:lang w:val="en-US"/>
+        </w:rPr>
+      </w:pPr>
+      <w:r>
+        <w:rPr>
+          <w:rFonts w:ascii="Verdana" w:hAnsi="Verdana"/>
+          <w:szCs w:val="24"/>
+          <w:lang w:val="en-US"/>
+        </w:rPr>
+        <w:lastRenderedPageBreak/>
+        <w:t>4.3 Game view:</w:t>
+      </w:r>
+    </w:p>
+    <w:p>
+      <w:pPr>
+        <w:pStyle w:val="ListParagraph"/>
+        <w:spacing w:after="0"/>
+        <w:rPr>
+          <w:rFonts w:ascii="Verdana" w:hAnsi="Verdana"/>
+          <w:szCs w:val="24"/>
+          <w:lang w:val="en-US"/>
+        </w:rPr>
+      </w:pPr>
+      <w:r>
+        <w:rPr>
+          <w:rFonts w:ascii="Verdana" w:hAnsi="Verdana"/>
+          <w:noProof/>
+          <w:szCs w:val="24"/>
+          <w:lang w:val="bg-BG" w:eastAsia="bg-BG"/>
+        </w:rPr>
+        <w:drawing>
+          <wp:inline distT="0" distB="0" distL="0" distR="0" wp14:anchorId="5E0CB1F5" wp14:editId="2813DD52">
+            <wp:extent cx="5295900" cy="3798792"/>
+            <wp:effectExtent l="0" t="0" r="0" b="0"/>
+            <wp:docPr id="4" name="Picture 4"/>
+            <wp:cNvGraphicFramePr>
+              <a:graphicFrameLocks xmlns:a="http://schemas.openxmlformats.org/drawingml/2006/main" noChangeAspect="1"/>
+            </wp:cNvGraphicFramePr>
+            <a:graphic xmlns:a="http://schemas.openxmlformats.org/drawingml/2006/main">
+              <a:graphicData uri="http://schemas.openxmlformats.org/drawingml/2006/picture">
+                <pic:pic xmlns:pic="http://schemas.openxmlformats.org/drawingml/2006/picture">
+                  <pic:nvPicPr>
+                    <pic:cNvPr id="0" name=""/>
+                    <pic:cNvPicPr/>
+                  </pic:nvPicPr>
+                  <pic:blipFill>
+                    <a:blip r:embed="rId12"/>
+                    <a:stretch>
+                      <a:fillRect/>
+                    </a:stretch>
+                  </pic:blipFill>
+                  <pic:spPr>
+                    <a:xfrm>
+                      <a:off x="0" y="0"/>
                       <a:ext cx="5293554" cy="3797109"/>
                     </a:xfrm>
                     <a:prstGeom prst="rect">
@@ -1121,7 +1108,7 @@
                     <pic:cNvPicPr/>
                   </pic:nvPicPr>
                   <pic:blipFill>
-                    <a:blip r:embed="rId12"/>
+                    <a:blip r:embed="rId13"/>
                     <a:stretch>
                       <a:fillRect/>
                     </a:stretch>
@@ -2135,7 +2122,7 @@
 </file>
 
 <file path=customXml/itemProps1.xml><?xml version="1.0" encoding="utf-8"?>
-<ds:datastoreItem xmlns:ds="http://schemas.openxmlformats.org/officeDocument/2006/customXml" ds:itemID="{04F9375C-6728-4334-B9A7-39233B4B7D15}">
+<ds:datastoreItem xmlns:ds="http://schemas.openxmlformats.org/officeDocument/2006/customXml" ds:itemID="{B5D108D3-3DC2-4C6E-93AF-06977D05A633}">
   <ds:schemaRefs>
     <ds:schemaRef ds:uri="http://schemas.openxmlformats.org/officeDocument/2006/bibliography"/>
   </ds:schemaRefs>

</xml_diff>

<commit_message>
Redusing the docx file size
</commit_message>
<xml_diff>
--- a/JataakaTeamwork/TeamJataakaSpaceGame.docx
+++ b/JataakaTeamwork/TeamJataakaSpaceGame.docx
@@ -766,8 +766,6 @@
           <w:t>https://github.com/stanevplamen/JataakaTeamworkProject/commits/master</w:t>
         </w:r>
       </w:hyperlink>
-      <w:bookmarkStart w:id="0" w:name="_GoBack"/>
-      <w:bookmarkEnd w:id="0"/>
     </w:p>
     <w:p>
       <w:pPr>
@@ -821,6 +819,75 @@
           <w:lang w:val="en-US"/>
         </w:rPr>
       </w:pPr>
+      <w:r>
+        <w:rPr>
+          <w:rFonts w:ascii="Verdana" w:hAnsi="Verdana"/>
+          <w:szCs w:val="24"/>
+          <w:lang w:val="en-US"/>
+        </w:rPr>
+        <w:t>The game is compatible with all modern browsers and its</w:t>
+      </w:r>
+      <w:r>
+        <w:rPr>
+          <w:rFonts w:ascii="Verdana" w:hAnsi="Verdana"/>
+          <w:szCs w:val="24"/>
+          <w:lang w:val="en-US"/>
+        </w:rPr>
+        <w:t>`</w:t>
+      </w:r>
+      <w:r>
+        <w:rPr>
+          <w:rFonts w:ascii="Verdana" w:hAnsi="Verdana"/>
+          <w:szCs w:val="24"/>
+          <w:lang w:val="en-US"/>
+        </w:rPr>
+        <w:t xml:space="preserve"> working under the</w:t>
+      </w:r>
+      <w:r>
+        <w:rPr>
+          <w:rFonts w:ascii="Verdana" w:hAnsi="Verdana"/>
+          <w:szCs w:val="24"/>
+          <w:lang w:val="en-US"/>
+        </w:rPr>
+        <w:t xml:space="preserve"> the latest versions o</w:t>
+      </w:r>
+      <w:r>
+        <w:rPr>
+          <w:rFonts w:ascii="Verdana" w:hAnsi="Verdana"/>
+          <w:szCs w:val="24"/>
+          <w:lang w:val="en-US"/>
+        </w:rPr>
+        <w:t xml:space="preserve">f the browsers: Google Chrome, </w:t>
+      </w:r>
+      <w:r>
+        <w:rPr>
+          <w:rFonts w:ascii="Verdana" w:hAnsi="Verdana"/>
+          <w:szCs w:val="24"/>
+          <w:lang w:val="en-US"/>
+        </w:rPr>
+        <w:t xml:space="preserve">Mozilla Firefox, </w:t>
+      </w:r>
+      <w:bookmarkStart w:id="0" w:name="_GoBack"/>
+      <w:bookmarkEnd w:id="0"/>
+      <w:r>
+        <w:rPr>
+          <w:rFonts w:ascii="Verdana" w:hAnsi="Verdana"/>
+          <w:szCs w:val="24"/>
+          <w:lang w:val="en-US"/>
+        </w:rPr>
+        <w:t>Internet Explorer 10/11, Opera and Apple Safari</w:t>
+      </w:r>
+    </w:p>
+    <w:p>
+      <w:pPr>
+        <w:pStyle w:val="ListParagraph"/>
+        <w:spacing w:after="0"/>
+        <w:rPr>
+          <w:rFonts w:ascii="Verdana" w:hAnsi="Verdana"/>
+          <w:szCs w:val="24"/>
+          <w:lang w:val="en-US"/>
+        </w:rPr>
+      </w:pPr>
     </w:p>
     <w:p>
       <w:pPr>
@@ -859,10 +926,10 @@
           <w:lang w:val="bg-BG" w:eastAsia="bg-BG"/>
         </w:rPr>
         <w:drawing>
-          <wp:inline distT="0" distB="0" distL="0" distR="0" wp14:anchorId="62F191BD" wp14:editId="6870DC92">
-            <wp:extent cx="5143500" cy="3689476"/>
-            <wp:effectExtent l="0" t="0" r="0" b="6350"/>
-            <wp:docPr id="1" name="Picture 1"/>
+          <wp:inline distT="0" distB="0" distL="0" distR="0">
+            <wp:extent cx="4479038" cy="3429000"/>
+            <wp:effectExtent l="0" t="0" r="0" b="0"/>
+            <wp:docPr id="6" name="Picture 6"/>
             <wp:cNvGraphicFramePr>
               <a:graphicFrameLocks xmlns:a="http://schemas.openxmlformats.org/drawingml/2006/main" noChangeAspect="1"/>
             </wp:cNvGraphicFramePr>
@@ -870,11 +937,17 @@
               <a:graphicData uri="http://schemas.openxmlformats.org/drawingml/2006/picture">
                 <pic:pic xmlns:pic="http://schemas.openxmlformats.org/drawingml/2006/picture">
                   <pic:nvPicPr>
-                    <pic:cNvPr id="0" name=""/>
+                    <pic:cNvPr id="0" name="demo01.jpg"/>
                     <pic:cNvPicPr/>
                   </pic:nvPicPr>
                   <pic:blipFill>
-                    <a:blip r:embed="rId10"/>
+                    <a:blip r:embed="rId10">
+                      <a:extLst>
+                        <a:ext uri="{28A0092B-C50C-407E-A947-70E740481C1C}">
+                          <a14:useLocalDpi xmlns:a14="http://schemas.microsoft.com/office/drawing/2010/main" val="0"/>
+                        </a:ext>
+                      </a:extLst>
+                    </a:blip>
                     <a:stretch>
                       <a:fillRect/>
                     </a:stretch>
@@ -882,7 +955,7 @@
                   <pic:spPr>
                     <a:xfrm>
                       <a:off x="0" y="0"/>
-                      <a:ext cx="5157074" cy="3699213"/>
+                      <a:ext cx="4484783" cy="3433398"/>
                     </a:xfrm>
                     <a:prstGeom prst="rect">
                       <a:avLst/>
@@ -935,6 +1008,17 @@
           <w:lang w:val="en-US"/>
         </w:rPr>
       </w:pPr>
+    </w:p>
+    <w:p>
+      <w:pPr>
+        <w:pStyle w:val="ListParagraph"/>
+        <w:spacing w:after="0"/>
+        <w:rPr>
+          <w:rFonts w:ascii="Verdana" w:hAnsi="Verdana"/>
+          <w:szCs w:val="24"/>
+          <w:lang w:val="en-US"/>
+        </w:rPr>
+      </w:pPr>
       <w:r>
         <w:rPr>
           <w:rFonts w:ascii="Verdana" w:hAnsi="Verdana"/>
@@ -943,10 +1027,10 @@
           <w:lang w:val="bg-BG" w:eastAsia="bg-BG"/>
         </w:rPr>
         <w:drawing>
-          <wp:inline distT="0" distB="0" distL="0" distR="0" wp14:anchorId="58E85BA2" wp14:editId="651047AA">
-            <wp:extent cx="5143500" cy="3689476"/>
-            <wp:effectExtent l="0" t="0" r="0" b="6350"/>
-            <wp:docPr id="2" name="Picture 2"/>
+          <wp:inline distT="0" distB="0" distL="0" distR="0">
+            <wp:extent cx="4479037" cy="3429000"/>
+            <wp:effectExtent l="0" t="0" r="0" b="0"/>
+            <wp:docPr id="8" name="Picture 8"/>
             <wp:cNvGraphicFramePr>
               <a:graphicFrameLocks xmlns:a="http://schemas.openxmlformats.org/drawingml/2006/main" noChangeAspect="1"/>
             </wp:cNvGraphicFramePr>
@@ -954,11 +1038,17 @@
               <a:graphicData uri="http://schemas.openxmlformats.org/drawingml/2006/picture">
                 <pic:pic xmlns:pic="http://schemas.openxmlformats.org/drawingml/2006/picture">
                   <pic:nvPicPr>
-                    <pic:cNvPr id="0" name=""/>
+                    <pic:cNvPr id="0" name="demo02.jpg"/>
                     <pic:cNvPicPr/>
                   </pic:nvPicPr>
                   <pic:blipFill>
-                    <a:blip r:embed="rId11"/>
+                    <a:blip r:embed="rId11">
+                      <a:extLst>
+                        <a:ext uri="{28A0092B-C50C-407E-A947-70E740481C1C}">
+                          <a14:useLocalDpi xmlns:a14="http://schemas.microsoft.com/office/drawing/2010/main" val="0"/>
+                        </a:ext>
+                      </a:extLst>
+                    </a:blip>
                     <a:stretch>
                       <a:fillRect/>
                     </a:stretch>
@@ -966,7 +1056,7 @@
                   <pic:spPr>
                     <a:xfrm>
                       <a:off x="0" y="0"/>
-                      <a:ext cx="5160165" cy="3701430"/>
+                      <a:ext cx="4477053" cy="3427481"/>
                     </a:xfrm>
                     <a:prstGeom prst="rect">
                       <a:avLst/>
@@ -1006,7 +1096,6 @@
           <w:szCs w:val="24"/>
           <w:lang w:val="en-US"/>
         </w:rPr>
-        <w:lastRenderedPageBreak/>
         <w:t>4.3 Game view:</w:t>
       </w:r>
     </w:p>
@@ -1020,6 +1109,17 @@
           <w:lang w:val="en-US"/>
         </w:rPr>
       </w:pPr>
+    </w:p>
+    <w:p>
+      <w:pPr>
+        <w:pStyle w:val="ListParagraph"/>
+        <w:spacing w:after="0"/>
+        <w:rPr>
+          <w:rFonts w:ascii="Verdana" w:hAnsi="Verdana"/>
+          <w:szCs w:val="24"/>
+          <w:lang w:val="en-US"/>
+        </w:rPr>
+      </w:pPr>
       <w:r>
         <w:rPr>
           <w:rFonts w:ascii="Verdana" w:hAnsi="Verdana"/>
@@ -1028,10 +1128,10 @@
           <w:lang w:val="bg-BG" w:eastAsia="bg-BG"/>
         </w:rPr>
         <w:drawing>
-          <wp:inline distT="0" distB="0" distL="0" distR="0" wp14:anchorId="5E0CB1F5" wp14:editId="2813DD52">
-            <wp:extent cx="5295900" cy="3798792"/>
+          <wp:inline distT="0" distB="0" distL="0" distR="0">
+            <wp:extent cx="5038725" cy="3857478"/>
             <wp:effectExtent l="0" t="0" r="0" b="0"/>
-            <wp:docPr id="4" name="Picture 4"/>
+            <wp:docPr id="9" name="Picture 9"/>
             <wp:cNvGraphicFramePr>
               <a:graphicFrameLocks xmlns:a="http://schemas.openxmlformats.org/drawingml/2006/main" noChangeAspect="1"/>
             </wp:cNvGraphicFramePr>
@@ -1039,11 +1139,17 @@
               <a:graphicData uri="http://schemas.openxmlformats.org/drawingml/2006/picture">
                 <pic:pic xmlns:pic="http://schemas.openxmlformats.org/drawingml/2006/picture">
                   <pic:nvPicPr>
-                    <pic:cNvPr id="0" name=""/>
+                    <pic:cNvPr id="0" name="demo03.jpg"/>
                     <pic:cNvPicPr/>
                   </pic:nvPicPr>
                   <pic:blipFill>
-                    <a:blip r:embed="rId12"/>
+                    <a:blip r:embed="rId12">
+                      <a:extLst>
+                        <a:ext uri="{28A0092B-C50C-407E-A947-70E740481C1C}">
+                          <a14:useLocalDpi xmlns:a14="http://schemas.microsoft.com/office/drawing/2010/main" val="0"/>
+                        </a:ext>
+                      </a:extLst>
+                    </a:blip>
                     <a:stretch>
                       <a:fillRect/>
                     </a:stretch>
@@ -1051,7 +1157,7 @@
                   <pic:spPr>
                     <a:xfrm>
                       <a:off x="0" y="0"/>
-                      <a:ext cx="5293554" cy="3797109"/>
+                      <a:ext cx="5036493" cy="3855769"/>
                     </a:xfrm>
                     <a:prstGeom prst="rect">
                       <a:avLst/>
@@ -1093,10 +1199,10 @@
           <w:lang w:val="bg-BG" w:eastAsia="bg-BG"/>
         </w:rPr>
         <w:drawing>
-          <wp:inline distT="0" distB="0" distL="0" distR="0" wp14:anchorId="0F687076" wp14:editId="34AF21A1">
-            <wp:extent cx="5311523" cy="3810000"/>
-            <wp:effectExtent l="0" t="0" r="3810" b="0"/>
-            <wp:docPr id="5" name="Picture 5"/>
+          <wp:inline distT="0" distB="0" distL="0" distR="0">
+            <wp:extent cx="5038725" cy="3857478"/>
+            <wp:effectExtent l="0" t="0" r="0" b="0"/>
+            <wp:docPr id="10" name="Picture 10"/>
             <wp:cNvGraphicFramePr>
               <a:graphicFrameLocks xmlns:a="http://schemas.openxmlformats.org/drawingml/2006/main" noChangeAspect="1"/>
             </wp:cNvGraphicFramePr>
@@ -1104,11 +1210,17 @@
               <a:graphicData uri="http://schemas.openxmlformats.org/drawingml/2006/picture">
                 <pic:pic xmlns:pic="http://schemas.openxmlformats.org/drawingml/2006/picture">
                   <pic:nvPicPr>
-                    <pic:cNvPr id="0" name=""/>
+                    <pic:cNvPr id="0" name="demo04.jpg"/>
                     <pic:cNvPicPr/>
                   </pic:nvPicPr>
                   <pic:blipFill>
-                    <a:blip r:embed="rId13"/>
+                    <a:blip r:embed="rId13">
+                      <a:extLst>
+                        <a:ext uri="{28A0092B-C50C-407E-A947-70E740481C1C}">
+                          <a14:useLocalDpi xmlns:a14="http://schemas.microsoft.com/office/drawing/2010/main" val="0"/>
+                        </a:ext>
+                      </a:extLst>
+                    </a:blip>
                     <a:stretch>
                       <a:fillRect/>
                     </a:stretch>
@@ -1116,7 +1228,7 @@
                   <pic:spPr>
                     <a:xfrm>
                       <a:off x="0" y="0"/>
-                      <a:ext cx="5314504" cy="3812138"/>
+                      <a:ext cx="5036493" cy="3855769"/>
                     </a:xfrm>
                     <a:prstGeom prst="rect">
                       <a:avLst/>
@@ -2122,7 +2234,7 @@
 </file>
 
 <file path=customXml/itemProps1.xml><?xml version="1.0" encoding="utf-8"?>
-<ds:datastoreItem xmlns:ds="http://schemas.openxmlformats.org/officeDocument/2006/customXml" ds:itemID="{B5D108D3-3DC2-4C6E-93AF-06977D05A633}">
+<ds:datastoreItem xmlns:ds="http://schemas.openxmlformats.org/officeDocument/2006/customXml" ds:itemID="{F36EC89A-70B0-44EC-9D7B-781E8F2FDA85}">
   <ds:schemaRefs>
     <ds:schemaRef ds:uri="http://schemas.openxmlformats.org/officeDocument/2006/bibliography"/>
   </ds:schemaRefs>

</xml_diff>